<commit_message>
modify the readme file 2
</commit_message>
<xml_diff>
--- a/SupportedVehicleTypes.docx
+++ b/SupportedVehicleTypes.docx
@@ -16,6 +16,7 @@
           <w:szCs w:val="24"/>
         </w:rPr>
       </w:pPr>
+      <w:bookmarkStart w:id="0" w:name="_GoBack"/>
       <w:r>
         <w:rPr>
           <w:rFonts w:ascii="Helvetica" w:eastAsia="宋体" w:hAnsi="Helvetica" w:cs="Helvetica" w:hint="eastAsia"/>
@@ -127,43 +128,42 @@
         <w:fldChar w:fldCharType="end"/>
       </w:r>
     </w:p>
-    <w:p>
-      <w:bookmarkStart w:id="0" w:name="_GoBack"/>
-      <w:bookmarkEnd w:id="0"/>
-    </w:p>
-    <w:p>
-      <w:r>
-        <w:rPr>
-          <w:rFonts w:ascii="Helvetica" w:eastAsia="宋体" w:hAnsi="Helvetica" w:cs="Helvetica"/>
-          <w:color w:val="333333"/>
-          <w:spacing w:val="3"/>
-          <w:kern w:val="0"/>
-          <w:sz w:val="24"/>
-          <w:szCs w:val="24"/>
-        </w:rPr>
-        <w:t xml:space="preserve">UAV </w:t>
-      </w:r>
-      <w:r>
-        <w:rPr>
-          <w:rFonts w:ascii="Helvetica" w:eastAsia="宋体" w:hAnsi="Helvetica" w:cs="Helvetica"/>
-          <w:color w:val="333333"/>
-          <w:spacing w:val="3"/>
-          <w:kern w:val="0"/>
-          <w:sz w:val="24"/>
-          <w:szCs w:val="24"/>
-        </w:rPr>
-        <w:t>Type</w:t>
-      </w:r>
-      <w:r>
-        <w:rPr>
-          <w:rFonts w:ascii="Helvetica" w:eastAsia="宋体" w:hAnsi="Helvetica" w:cs="Helvetica"/>
-          <w:color w:val="333333"/>
-          <w:spacing w:val="3"/>
-          <w:kern w:val="0"/>
-          <w:sz w:val="24"/>
-          <w:szCs w:val="24"/>
-        </w:rPr>
-        <w:t xml:space="preserve"> 1: </w:t>
+    <w:p/>
+    <w:p>
+      <w:proofErr w:type="spellStart"/>
+      <w:r>
+        <w:rPr>
+          <w:rFonts w:ascii="Helvetica" w:eastAsia="宋体" w:hAnsi="Helvetica" w:cs="Helvetica"/>
+          <w:color w:val="333333"/>
+          <w:spacing w:val="3"/>
+          <w:kern w:val="0"/>
+          <w:sz w:val="24"/>
+          <w:szCs w:val="24"/>
+        </w:rPr>
+        <w:t>ModelParam_uavType</w:t>
+      </w:r>
+      <w:proofErr w:type="spellEnd"/>
+      <w:r>
+        <w:rPr>
+          <w:rFonts w:ascii="Helvetica" w:eastAsia="宋体" w:hAnsi="Helvetica" w:cs="Helvetica"/>
+          <w:color w:val="333333"/>
+          <w:spacing w:val="3"/>
+          <w:kern w:val="0"/>
+          <w:sz w:val="24"/>
+          <w:szCs w:val="24"/>
+        </w:rPr>
+        <w:t xml:space="preserve"> = </w:t>
+      </w:r>
+      <w:r>
+        <w:rPr>
+          <w:rFonts w:ascii="Helvetica" w:eastAsia="宋体" w:hAnsi="Helvetica" w:cs="Helvetica"/>
+          <w:color w:val="333333"/>
+          <w:spacing w:val="3"/>
+          <w:kern w:val="0"/>
+          <w:sz w:val="24"/>
+          <w:szCs w:val="24"/>
+        </w:rPr>
+        <w:t xml:space="preserve">1: </w:t>
       </w:r>
       <w:proofErr w:type="spellStart"/>
       <w:r>
@@ -218,38 +218,40 @@
     </w:p>
     <w:p/>
     <w:p>
-      <w:r>
-        <w:rPr>
-          <w:rFonts w:ascii="Helvetica" w:eastAsia="宋体" w:hAnsi="Helvetica" w:cs="Helvetica"/>
-          <w:color w:val="333333"/>
-          <w:spacing w:val="3"/>
-          <w:kern w:val="0"/>
-          <w:sz w:val="24"/>
-          <w:szCs w:val="24"/>
-        </w:rPr>
-        <w:t xml:space="preserve">UAV </w:t>
-      </w:r>
-      <w:r>
-        <w:rPr>
-          <w:rFonts w:ascii="Helvetica" w:eastAsia="宋体" w:hAnsi="Helvetica" w:cs="Helvetica"/>
-          <w:color w:val="333333"/>
-          <w:spacing w:val="3"/>
-          <w:kern w:val="0"/>
-          <w:sz w:val="24"/>
-          <w:szCs w:val="24"/>
-        </w:rPr>
-        <w:t>Type</w:t>
-      </w:r>
-      <w:r>
-        <w:rPr>
-          <w:rFonts w:ascii="Helvetica" w:eastAsia="宋体" w:hAnsi="Helvetica" w:cs="Helvetica"/>
-          <w:color w:val="333333"/>
-          <w:spacing w:val="3"/>
-          <w:kern w:val="0"/>
-          <w:sz w:val="24"/>
-          <w:szCs w:val="24"/>
-        </w:rPr>
-        <w:t xml:space="preserve"> 2: </w:t>
+      <w:proofErr w:type="spellStart"/>
+      <w:r>
+        <w:rPr>
+          <w:rFonts w:ascii="Helvetica" w:eastAsia="宋体" w:hAnsi="Helvetica" w:cs="Helvetica"/>
+          <w:color w:val="333333"/>
+          <w:spacing w:val="3"/>
+          <w:kern w:val="0"/>
+          <w:sz w:val="24"/>
+          <w:szCs w:val="24"/>
+        </w:rPr>
+        <w:t>ModelParam_uavType</w:t>
+      </w:r>
+      <w:proofErr w:type="spellEnd"/>
+      <w:r>
+        <w:rPr>
+          <w:rFonts w:ascii="Helvetica" w:eastAsia="宋体" w:hAnsi="Helvetica" w:cs="Helvetica"/>
+          <w:color w:val="333333"/>
+          <w:spacing w:val="3"/>
+          <w:kern w:val="0"/>
+          <w:sz w:val="24"/>
+          <w:szCs w:val="24"/>
+        </w:rPr>
+        <w:t xml:space="preserve"> = </w:t>
+      </w:r>
+      <w:r>
+        <w:rPr>
+          <w:rFonts w:ascii="Helvetica" w:eastAsia="宋体" w:hAnsi="Helvetica" w:cs="Helvetica"/>
+          <w:color w:val="333333"/>
+          <w:spacing w:val="3"/>
+          <w:kern w:val="0"/>
+          <w:sz w:val="24"/>
+          <w:szCs w:val="24"/>
+        </w:rPr>
+        <w:t xml:space="preserve">2: </w:t>
       </w:r>
       <w:proofErr w:type="spellStart"/>
       <w:r>
@@ -380,38 +382,40 @@
           <w:szCs w:val="24"/>
         </w:rPr>
       </w:pPr>
-      <w:r>
-        <w:rPr>
-          <w:rFonts w:ascii="Helvetica" w:eastAsia="宋体" w:hAnsi="Helvetica" w:cs="Helvetica"/>
-          <w:color w:val="333333"/>
-          <w:spacing w:val="3"/>
-          <w:kern w:val="0"/>
-          <w:sz w:val="24"/>
-          <w:szCs w:val="24"/>
-        </w:rPr>
-        <w:t xml:space="preserve">UAV </w:t>
-      </w:r>
-      <w:r>
-        <w:rPr>
-          <w:rFonts w:ascii="Helvetica" w:eastAsia="宋体" w:hAnsi="Helvetica" w:cs="Helvetica"/>
-          <w:color w:val="333333"/>
-          <w:spacing w:val="3"/>
-          <w:kern w:val="0"/>
-          <w:sz w:val="24"/>
-          <w:szCs w:val="24"/>
-        </w:rPr>
-        <w:t>Type</w:t>
-      </w:r>
-      <w:r>
-        <w:rPr>
-          <w:rFonts w:ascii="Helvetica" w:eastAsia="宋体" w:hAnsi="Helvetica" w:cs="Helvetica"/>
-          <w:color w:val="333333"/>
-          <w:spacing w:val="3"/>
-          <w:kern w:val="0"/>
-          <w:sz w:val="24"/>
-          <w:szCs w:val="24"/>
-        </w:rPr>
-        <w:t xml:space="preserve"> 3: </w:t>
+      <w:proofErr w:type="spellStart"/>
+      <w:r>
+        <w:rPr>
+          <w:rFonts w:ascii="Helvetica" w:eastAsia="宋体" w:hAnsi="Helvetica" w:cs="Helvetica"/>
+          <w:color w:val="333333"/>
+          <w:spacing w:val="3"/>
+          <w:kern w:val="0"/>
+          <w:sz w:val="24"/>
+          <w:szCs w:val="24"/>
+        </w:rPr>
+        <w:t>ModelParam_uavType</w:t>
+      </w:r>
+      <w:proofErr w:type="spellEnd"/>
+      <w:r>
+        <w:rPr>
+          <w:rFonts w:ascii="Helvetica" w:eastAsia="宋体" w:hAnsi="Helvetica" w:cs="Helvetica"/>
+          <w:color w:val="333333"/>
+          <w:spacing w:val="3"/>
+          <w:kern w:val="0"/>
+          <w:sz w:val="24"/>
+          <w:szCs w:val="24"/>
+        </w:rPr>
+        <w:t xml:space="preserve"> = </w:t>
+      </w:r>
+      <w:r>
+        <w:rPr>
+          <w:rFonts w:ascii="Helvetica" w:eastAsia="宋体" w:hAnsi="Helvetica" w:cs="Helvetica"/>
+          <w:color w:val="333333"/>
+          <w:spacing w:val="3"/>
+          <w:kern w:val="0"/>
+          <w:sz w:val="24"/>
+          <w:szCs w:val="24"/>
+        </w:rPr>
+        <w:t xml:space="preserve">3: </w:t>
       </w:r>
       <w:r>
         <w:rPr>
@@ -525,38 +529,40 @@
           <w:szCs w:val="24"/>
         </w:rPr>
       </w:pPr>
-      <w:r>
-        <w:rPr>
-          <w:rFonts w:ascii="Helvetica" w:eastAsia="宋体" w:hAnsi="Helvetica" w:cs="Helvetica"/>
-          <w:color w:val="333333"/>
-          <w:spacing w:val="3"/>
-          <w:kern w:val="0"/>
-          <w:sz w:val="24"/>
-          <w:szCs w:val="24"/>
-        </w:rPr>
-        <w:t xml:space="preserve">UAV </w:t>
-      </w:r>
-      <w:r>
-        <w:rPr>
-          <w:rFonts w:ascii="Helvetica" w:eastAsia="宋体" w:hAnsi="Helvetica" w:cs="Helvetica"/>
-          <w:color w:val="333333"/>
-          <w:spacing w:val="3"/>
-          <w:kern w:val="0"/>
-          <w:sz w:val="24"/>
-          <w:szCs w:val="24"/>
-        </w:rPr>
-        <w:t>Type</w:t>
-      </w:r>
-      <w:r>
-        <w:rPr>
-          <w:rFonts w:ascii="Helvetica" w:eastAsia="宋体" w:hAnsi="Helvetica" w:cs="Helvetica"/>
-          <w:color w:val="333333"/>
-          <w:spacing w:val="3"/>
-          <w:kern w:val="0"/>
-          <w:sz w:val="24"/>
-          <w:szCs w:val="24"/>
-        </w:rPr>
-        <w:t xml:space="preserve"> 4: </w:t>
+      <w:proofErr w:type="spellStart"/>
+      <w:r>
+        <w:rPr>
+          <w:rFonts w:ascii="Helvetica" w:eastAsia="宋体" w:hAnsi="Helvetica" w:cs="Helvetica"/>
+          <w:color w:val="333333"/>
+          <w:spacing w:val="3"/>
+          <w:kern w:val="0"/>
+          <w:sz w:val="24"/>
+          <w:szCs w:val="24"/>
+        </w:rPr>
+        <w:t>ModelParam_uavType</w:t>
+      </w:r>
+      <w:proofErr w:type="spellEnd"/>
+      <w:r>
+        <w:rPr>
+          <w:rFonts w:ascii="Helvetica" w:eastAsia="宋体" w:hAnsi="Helvetica" w:cs="Helvetica"/>
+          <w:color w:val="333333"/>
+          <w:spacing w:val="3"/>
+          <w:kern w:val="0"/>
+          <w:sz w:val="24"/>
+          <w:szCs w:val="24"/>
+        </w:rPr>
+        <w:t xml:space="preserve"> = </w:t>
+      </w:r>
+      <w:r>
+        <w:rPr>
+          <w:rFonts w:ascii="Helvetica" w:eastAsia="宋体" w:hAnsi="Helvetica" w:cs="Helvetica"/>
+          <w:color w:val="333333"/>
+          <w:spacing w:val="3"/>
+          <w:kern w:val="0"/>
+          <w:sz w:val="24"/>
+          <w:szCs w:val="24"/>
+        </w:rPr>
+        <w:t xml:space="preserve">4: </w:t>
       </w:r>
       <w:r>
         <w:rPr>
@@ -626,38 +632,40 @@
     </w:p>
     <w:p/>
     <w:p>
-      <w:r>
-        <w:rPr>
-          <w:rFonts w:ascii="Helvetica" w:eastAsia="宋体" w:hAnsi="Helvetica" w:cs="Helvetica"/>
-          <w:color w:val="333333"/>
-          <w:spacing w:val="3"/>
-          <w:kern w:val="0"/>
-          <w:sz w:val="24"/>
-          <w:szCs w:val="24"/>
-        </w:rPr>
-        <w:t xml:space="preserve">UAV </w:t>
-      </w:r>
-      <w:r>
-        <w:rPr>
-          <w:rFonts w:ascii="Helvetica" w:eastAsia="宋体" w:hAnsi="Helvetica" w:cs="Helvetica"/>
-          <w:color w:val="333333"/>
-          <w:spacing w:val="3"/>
-          <w:kern w:val="0"/>
-          <w:sz w:val="24"/>
-          <w:szCs w:val="24"/>
-        </w:rPr>
-        <w:t>Type</w:t>
-      </w:r>
-      <w:r>
-        <w:rPr>
-          <w:rFonts w:ascii="Helvetica" w:eastAsia="宋体" w:hAnsi="Helvetica" w:cs="Helvetica"/>
-          <w:color w:val="333333"/>
-          <w:spacing w:val="3"/>
-          <w:kern w:val="0"/>
-          <w:sz w:val="24"/>
-          <w:szCs w:val="24"/>
-        </w:rPr>
-        <w:t xml:space="preserve"> 5: </w:t>
+      <w:proofErr w:type="spellStart"/>
+      <w:r>
+        <w:rPr>
+          <w:rFonts w:ascii="Helvetica" w:eastAsia="宋体" w:hAnsi="Helvetica" w:cs="Helvetica"/>
+          <w:color w:val="333333"/>
+          <w:spacing w:val="3"/>
+          <w:kern w:val="0"/>
+          <w:sz w:val="24"/>
+          <w:szCs w:val="24"/>
+        </w:rPr>
+        <w:t>ModelParam_uavType</w:t>
+      </w:r>
+      <w:proofErr w:type="spellEnd"/>
+      <w:r>
+        <w:rPr>
+          <w:rFonts w:ascii="Helvetica" w:eastAsia="宋体" w:hAnsi="Helvetica" w:cs="Helvetica"/>
+          <w:color w:val="333333"/>
+          <w:spacing w:val="3"/>
+          <w:kern w:val="0"/>
+          <w:sz w:val="24"/>
+          <w:szCs w:val="24"/>
+        </w:rPr>
+        <w:t xml:space="preserve"> = </w:t>
+      </w:r>
+      <w:r>
+        <w:rPr>
+          <w:rFonts w:ascii="Helvetica" w:eastAsia="宋体" w:hAnsi="Helvetica" w:cs="Helvetica"/>
+          <w:color w:val="333333"/>
+          <w:spacing w:val="3"/>
+          <w:kern w:val="0"/>
+          <w:sz w:val="24"/>
+          <w:szCs w:val="24"/>
+        </w:rPr>
+        <w:t xml:space="preserve">5: </w:t>
       </w:r>
       <w:r>
         <w:t xml:space="preserve"> </w:t>
@@ -715,38 +723,40 @@
     </w:p>
     <w:p/>
     <w:p>
-      <w:r>
-        <w:rPr>
-          <w:rFonts w:ascii="Helvetica" w:eastAsia="宋体" w:hAnsi="Helvetica" w:cs="Helvetica"/>
-          <w:color w:val="333333"/>
-          <w:spacing w:val="3"/>
-          <w:kern w:val="0"/>
-          <w:sz w:val="24"/>
-          <w:szCs w:val="24"/>
-        </w:rPr>
-        <w:t xml:space="preserve">UAV </w:t>
-      </w:r>
-      <w:r>
-        <w:rPr>
-          <w:rFonts w:ascii="Helvetica" w:eastAsia="宋体" w:hAnsi="Helvetica" w:cs="Helvetica"/>
-          <w:color w:val="333333"/>
-          <w:spacing w:val="3"/>
-          <w:kern w:val="0"/>
-          <w:sz w:val="24"/>
-          <w:szCs w:val="24"/>
-        </w:rPr>
-        <w:t>Type</w:t>
-      </w:r>
-      <w:r>
-        <w:rPr>
-          <w:rFonts w:ascii="Helvetica" w:eastAsia="宋体" w:hAnsi="Helvetica" w:cs="Helvetica"/>
-          <w:color w:val="333333"/>
-          <w:spacing w:val="3"/>
-          <w:kern w:val="0"/>
-          <w:sz w:val="24"/>
-          <w:szCs w:val="24"/>
-        </w:rPr>
-        <w:t xml:space="preserve"> 6: </w:t>
+      <w:proofErr w:type="spellStart"/>
+      <w:r>
+        <w:rPr>
+          <w:rFonts w:ascii="Helvetica" w:eastAsia="宋体" w:hAnsi="Helvetica" w:cs="Helvetica"/>
+          <w:color w:val="333333"/>
+          <w:spacing w:val="3"/>
+          <w:kern w:val="0"/>
+          <w:sz w:val="24"/>
+          <w:szCs w:val="24"/>
+        </w:rPr>
+        <w:t>ModelParam_uavType</w:t>
+      </w:r>
+      <w:proofErr w:type="spellEnd"/>
+      <w:r>
+        <w:rPr>
+          <w:rFonts w:ascii="Helvetica" w:eastAsia="宋体" w:hAnsi="Helvetica" w:cs="Helvetica"/>
+          <w:color w:val="333333"/>
+          <w:spacing w:val="3"/>
+          <w:kern w:val="0"/>
+          <w:sz w:val="24"/>
+          <w:szCs w:val="24"/>
+        </w:rPr>
+        <w:t xml:space="preserve"> = </w:t>
+      </w:r>
+      <w:r>
+        <w:rPr>
+          <w:rFonts w:ascii="Helvetica" w:eastAsia="宋体" w:hAnsi="Helvetica" w:cs="Helvetica"/>
+          <w:color w:val="333333"/>
+          <w:spacing w:val="3"/>
+          <w:kern w:val="0"/>
+          <w:sz w:val="24"/>
+          <w:szCs w:val="24"/>
+        </w:rPr>
+        <w:t xml:space="preserve">6: </w:t>
       </w:r>
       <w:r>
         <w:t xml:space="preserve"> </w:t>
@@ -807,38 +817,40 @@
     <w:p/>
     <w:p/>
     <w:p>
-      <w:r>
-        <w:rPr>
-          <w:rFonts w:ascii="Helvetica" w:eastAsia="宋体" w:hAnsi="Helvetica" w:cs="Helvetica"/>
-          <w:color w:val="333333"/>
-          <w:spacing w:val="3"/>
-          <w:kern w:val="0"/>
-          <w:sz w:val="24"/>
-          <w:szCs w:val="24"/>
-        </w:rPr>
-        <w:t xml:space="preserve">UAV </w:t>
-      </w:r>
-      <w:r>
-        <w:rPr>
-          <w:rFonts w:ascii="Helvetica" w:eastAsia="宋体" w:hAnsi="Helvetica" w:cs="Helvetica"/>
-          <w:color w:val="333333"/>
-          <w:spacing w:val="3"/>
-          <w:kern w:val="0"/>
-          <w:sz w:val="24"/>
-          <w:szCs w:val="24"/>
-        </w:rPr>
-        <w:t>Type</w:t>
-      </w:r>
-      <w:r>
-        <w:rPr>
-          <w:rFonts w:ascii="Helvetica" w:eastAsia="宋体" w:hAnsi="Helvetica" w:cs="Helvetica"/>
-          <w:color w:val="333333"/>
-          <w:spacing w:val="3"/>
-          <w:kern w:val="0"/>
-          <w:sz w:val="24"/>
-          <w:szCs w:val="24"/>
-        </w:rPr>
-        <w:t xml:space="preserve"> 7: </w:t>
+      <w:proofErr w:type="spellStart"/>
+      <w:r>
+        <w:rPr>
+          <w:rFonts w:ascii="Helvetica" w:eastAsia="宋体" w:hAnsi="Helvetica" w:cs="Helvetica"/>
+          <w:color w:val="333333"/>
+          <w:spacing w:val="3"/>
+          <w:kern w:val="0"/>
+          <w:sz w:val="24"/>
+          <w:szCs w:val="24"/>
+        </w:rPr>
+        <w:t>ModelParam_uavType</w:t>
+      </w:r>
+      <w:proofErr w:type="spellEnd"/>
+      <w:r>
+        <w:rPr>
+          <w:rFonts w:ascii="Helvetica" w:eastAsia="宋体" w:hAnsi="Helvetica" w:cs="Helvetica"/>
+          <w:color w:val="333333"/>
+          <w:spacing w:val="3"/>
+          <w:kern w:val="0"/>
+          <w:sz w:val="24"/>
+          <w:szCs w:val="24"/>
+        </w:rPr>
+        <w:t xml:space="preserve"> = </w:t>
+      </w:r>
+      <w:r>
+        <w:rPr>
+          <w:rFonts w:ascii="Helvetica" w:eastAsia="宋体" w:hAnsi="Helvetica" w:cs="Helvetica"/>
+          <w:color w:val="333333"/>
+          <w:spacing w:val="3"/>
+          <w:kern w:val="0"/>
+          <w:sz w:val="24"/>
+          <w:szCs w:val="24"/>
+        </w:rPr>
+        <w:t xml:space="preserve">7: </w:t>
       </w:r>
       <w:proofErr w:type="spellStart"/>
       <w:r>
@@ -897,38 +909,40 @@
     <w:p/>
     <w:p/>
     <w:p>
-      <w:r>
-        <w:rPr>
-          <w:rFonts w:ascii="Helvetica" w:eastAsia="宋体" w:hAnsi="Helvetica" w:cs="Helvetica"/>
-          <w:color w:val="333333"/>
-          <w:spacing w:val="3"/>
-          <w:kern w:val="0"/>
-          <w:sz w:val="24"/>
-          <w:szCs w:val="24"/>
-        </w:rPr>
-        <w:t xml:space="preserve">UAV </w:t>
-      </w:r>
-      <w:r>
-        <w:rPr>
-          <w:rFonts w:ascii="Helvetica" w:eastAsia="宋体" w:hAnsi="Helvetica" w:cs="Helvetica"/>
-          <w:color w:val="333333"/>
-          <w:spacing w:val="3"/>
-          <w:kern w:val="0"/>
-          <w:sz w:val="24"/>
-          <w:szCs w:val="24"/>
-        </w:rPr>
-        <w:t>Type</w:t>
-      </w:r>
-      <w:r>
-        <w:rPr>
-          <w:rFonts w:ascii="Helvetica" w:eastAsia="宋体" w:hAnsi="Helvetica" w:cs="Helvetica"/>
-          <w:color w:val="333333"/>
-          <w:spacing w:val="3"/>
-          <w:kern w:val="0"/>
-          <w:sz w:val="24"/>
-          <w:szCs w:val="24"/>
-        </w:rPr>
-        <w:t xml:space="preserve"> 8: </w:t>
+      <w:proofErr w:type="spellStart"/>
+      <w:r>
+        <w:rPr>
+          <w:rFonts w:ascii="Helvetica" w:eastAsia="宋体" w:hAnsi="Helvetica" w:cs="Helvetica"/>
+          <w:color w:val="333333"/>
+          <w:spacing w:val="3"/>
+          <w:kern w:val="0"/>
+          <w:sz w:val="24"/>
+          <w:szCs w:val="24"/>
+        </w:rPr>
+        <w:t>ModelParam_uavType</w:t>
+      </w:r>
+      <w:proofErr w:type="spellEnd"/>
+      <w:r>
+        <w:rPr>
+          <w:rFonts w:ascii="Helvetica" w:eastAsia="宋体" w:hAnsi="Helvetica" w:cs="Helvetica"/>
+          <w:color w:val="333333"/>
+          <w:spacing w:val="3"/>
+          <w:kern w:val="0"/>
+          <w:sz w:val="24"/>
+          <w:szCs w:val="24"/>
+        </w:rPr>
+        <w:t xml:space="preserve"> = </w:t>
+      </w:r>
+      <w:r>
+        <w:rPr>
+          <w:rFonts w:ascii="Helvetica" w:eastAsia="宋体" w:hAnsi="Helvetica" w:cs="Helvetica"/>
+          <w:color w:val="333333"/>
+          <w:spacing w:val="3"/>
+          <w:kern w:val="0"/>
+          <w:sz w:val="24"/>
+          <w:szCs w:val="24"/>
+        </w:rPr>
+        <w:t xml:space="preserve">8: </w:t>
       </w:r>
       <w:r>
         <w:t xml:space="preserve"> </w:t>
@@ -988,38 +1002,40 @@
     <w:p/>
     <w:p/>
     <w:p>
-      <w:r>
-        <w:rPr>
-          <w:rFonts w:ascii="Helvetica" w:eastAsia="宋体" w:hAnsi="Helvetica" w:cs="Helvetica"/>
-          <w:color w:val="333333"/>
-          <w:spacing w:val="3"/>
-          <w:kern w:val="0"/>
-          <w:sz w:val="24"/>
-          <w:szCs w:val="24"/>
-        </w:rPr>
-        <w:t xml:space="preserve">UAV </w:t>
-      </w:r>
-      <w:r>
-        <w:rPr>
-          <w:rFonts w:ascii="Helvetica" w:eastAsia="宋体" w:hAnsi="Helvetica" w:cs="Helvetica"/>
-          <w:color w:val="333333"/>
-          <w:spacing w:val="3"/>
-          <w:kern w:val="0"/>
-          <w:sz w:val="24"/>
-          <w:szCs w:val="24"/>
-        </w:rPr>
-        <w:t>Type</w:t>
-      </w:r>
-      <w:r>
-        <w:rPr>
-          <w:rFonts w:ascii="Helvetica" w:eastAsia="宋体" w:hAnsi="Helvetica" w:cs="Helvetica"/>
-          <w:color w:val="333333"/>
-          <w:spacing w:val="3"/>
-          <w:kern w:val="0"/>
-          <w:sz w:val="24"/>
-          <w:szCs w:val="24"/>
-        </w:rPr>
-        <w:t xml:space="preserve"> 9: </w:t>
+      <w:proofErr w:type="spellStart"/>
+      <w:r>
+        <w:rPr>
+          <w:rFonts w:ascii="Helvetica" w:eastAsia="宋体" w:hAnsi="Helvetica" w:cs="Helvetica"/>
+          <w:color w:val="333333"/>
+          <w:spacing w:val="3"/>
+          <w:kern w:val="0"/>
+          <w:sz w:val="24"/>
+          <w:szCs w:val="24"/>
+        </w:rPr>
+        <w:t>ModelParam_uavType</w:t>
+      </w:r>
+      <w:proofErr w:type="spellEnd"/>
+      <w:r>
+        <w:rPr>
+          <w:rFonts w:ascii="Helvetica" w:eastAsia="宋体" w:hAnsi="Helvetica" w:cs="Helvetica"/>
+          <w:color w:val="333333"/>
+          <w:spacing w:val="3"/>
+          <w:kern w:val="0"/>
+          <w:sz w:val="24"/>
+          <w:szCs w:val="24"/>
+        </w:rPr>
+        <w:t xml:space="preserve"> = </w:t>
+      </w:r>
+      <w:r>
+        <w:rPr>
+          <w:rFonts w:ascii="Helvetica" w:eastAsia="宋体" w:hAnsi="Helvetica" w:cs="Helvetica"/>
+          <w:color w:val="333333"/>
+          <w:spacing w:val="3"/>
+          <w:kern w:val="0"/>
+          <w:sz w:val="24"/>
+          <w:szCs w:val="24"/>
+        </w:rPr>
+        <w:t xml:space="preserve">9: </w:t>
       </w:r>
       <w:r>
         <w:t xml:space="preserve"> </w:t>
@@ -1081,6 +1097,7 @@
     <w:p/>
     <w:p/>
     <w:p>
+      <w:proofErr w:type="spellStart"/>
       <w:r>
         <w:rPr>
           <w:rFonts w:ascii="Helvetica" w:eastAsia="宋体" w:hAnsi="Helvetica" w:cs="Helvetica"/>
@@ -1091,29 +1108,30 @@
           <w:szCs w:val="24"/>
         </w:rPr>
         <w:lastRenderedPageBreak/>
-        <w:t xml:space="preserve">UAV </w:t>
-      </w:r>
-      <w:r>
-        <w:rPr>
-          <w:rFonts w:ascii="Helvetica" w:eastAsia="宋体" w:hAnsi="Helvetica" w:cs="Helvetica"/>
-          <w:color w:val="333333"/>
-          <w:spacing w:val="3"/>
-          <w:kern w:val="0"/>
-          <w:sz w:val="24"/>
-          <w:szCs w:val="24"/>
-        </w:rPr>
-        <w:t>Type</w:t>
-      </w:r>
-      <w:r>
-        <w:rPr>
-          <w:rFonts w:ascii="Helvetica" w:eastAsia="宋体" w:hAnsi="Helvetica" w:cs="Helvetica"/>
-          <w:color w:val="333333"/>
-          <w:spacing w:val="3"/>
-          <w:kern w:val="0"/>
-          <w:sz w:val="24"/>
-          <w:szCs w:val="24"/>
-        </w:rPr>
-        <w:t xml:space="preserve"> 10: </w:t>
+        <w:t>ModelParam_uavType</w:t>
+      </w:r>
+      <w:proofErr w:type="spellEnd"/>
+      <w:r>
+        <w:rPr>
+          <w:rFonts w:ascii="Helvetica" w:eastAsia="宋体" w:hAnsi="Helvetica" w:cs="Helvetica"/>
+          <w:color w:val="333333"/>
+          <w:spacing w:val="3"/>
+          <w:kern w:val="0"/>
+          <w:sz w:val="24"/>
+          <w:szCs w:val="24"/>
+        </w:rPr>
+        <w:t xml:space="preserve"> = </w:t>
+      </w:r>
+      <w:r>
+        <w:rPr>
+          <w:rFonts w:ascii="Helvetica" w:eastAsia="宋体" w:hAnsi="Helvetica" w:cs="Helvetica"/>
+          <w:color w:val="333333"/>
+          <w:spacing w:val="3"/>
+          <w:kern w:val="0"/>
+          <w:sz w:val="24"/>
+          <w:szCs w:val="24"/>
+        </w:rPr>
+        <w:t xml:space="preserve">10: </w:t>
       </w:r>
       <w:proofErr w:type="spellStart"/>
       <w:r>
@@ -1168,6 +1186,7 @@
     </w:p>
     <w:p/>
     <w:p/>
+    <w:bookmarkEnd w:id="0"/>
     <w:p/>
     <w:sectPr>
       <w:pgSz w:w="11906" w:h="16838"/>

</xml_diff>